<commit_message>
Updates and new labs
</commit_message>
<xml_diff>
--- a/courses/random/media/JamesCollSharedWebResume.docx
+++ b/courses/random/media/JamesCollSharedWebResume.docx
@@ -235,7 +235,6 @@
         </w:rPr>
         <w:t xml:space="preserve">Supporting Areas of Emphasis: </w:t>
       </w:r>
-      <w:bookmarkStart w:id="0" w:name="_GoBack"/>
       <w:r>
         <w:rPr>
           <w:rFonts w:ascii="Garamond" w:hAnsi="Garamond"/>
@@ -276,7 +275,6 @@
         </w:rPr>
         <w:t>Web Mapping</w:t>
       </w:r>
-      <w:bookmarkEnd w:id="0"/>
     </w:p>
     <w:p>
       <w:pPr>
@@ -3053,6 +3051,32 @@
           <w:u w:val="single"/>
         </w:rPr>
       </w:pPr>
+    </w:p>
+    <w:p>
+      <w:pPr>
+        <w:pStyle w:val="NoSpacing"/>
+        <w:rPr>
+          <w:rFonts w:ascii="Garamond" w:hAnsi="Garamond"/>
+          <w:b/>
+          <w:i/>
+          <w:sz w:val="24"/>
+          <w:szCs w:val="24"/>
+          <w:u w:val="single"/>
+        </w:rPr>
+      </w:pPr>
+    </w:p>
+    <w:p>
+      <w:pPr>
+        <w:pStyle w:val="NoSpacing"/>
+        <w:rPr>
+          <w:rFonts w:ascii="Garamond" w:hAnsi="Garamond"/>
+          <w:b/>
+          <w:i/>
+          <w:sz w:val="24"/>
+          <w:szCs w:val="24"/>
+          <w:u w:val="single"/>
+        </w:rPr>
+      </w:pPr>
       <w:r>
         <w:rPr>
           <w:rFonts w:ascii="Garamond" w:hAnsi="Garamond"/>
@@ -3091,7 +3115,7 @@
           <w:u w:val="single"/>
         </w:rPr>
       </w:pPr>
-      <w:bookmarkStart w:id="1" w:name="_Hlk506900851"/>
+      <w:bookmarkStart w:id="0" w:name="_Hlk506900851"/>
       <w:r>
         <w:rPr>
           <w:rFonts w:ascii="Garamond" w:hAnsi="Garamond"/>
@@ -3116,7 +3140,17 @@
           <w:sz w:val="20"/>
           <w:szCs w:val="24"/>
         </w:rPr>
-        <w:t xml:space="preserve">, A., Lin, P., Clark, E. P. 2016. National Water Center Innovators Program Summer Institute Report. Consortium of Universities for the Advancement of Hydrologic Science, Inc. Technical Report No. 13, 122 p. DOI: 10.4211/technical.20161019 </w:t>
+        <w:t>, A., Lin, P., Clark, E. P. 2016. National Water Center Innovators Program Summer Institute Report. Consortium of Universities for the Advancement of Hydrologic Science, Inc. Technical Report No. 13, 122 p. DOI: 10.4211/techn</w:t>
+      </w:r>
+      <w:bookmarkStart w:id="1" w:name="_GoBack"/>
+      <w:bookmarkEnd w:id="1"/>
+      <w:r>
+        <w:rPr>
+          <w:rFonts w:ascii="Garamond" w:hAnsi="Garamond"/>
+          <w:sz w:val="20"/>
+          <w:szCs w:val="24"/>
+        </w:rPr>
+        <w:t xml:space="preserve">ical.20161019 </w:t>
       </w:r>
       <w:r>
         <w:rPr>
@@ -3421,7 +3455,7 @@
         <w:t>, (in press)</w:t>
       </w:r>
     </w:p>
-    <w:bookmarkEnd w:id="1"/>
+    <w:bookmarkEnd w:id="0"/>
     <w:p>
       <w:pPr>
         <w:pStyle w:val="NoSpacing"/>
@@ -3838,7 +3872,7 @@
                   <v:path o:extrusionok="f" gradientshapeok="t" o:connecttype="rect"/>
                   <o:lock v:ext="edit" aspectratio="t"/>
                 </v:shapetype>
-                <v:shape id="_x0000_i1025" type="#_x0000_t75" style="width:209.55pt;height:264pt">
+                <v:shape id="_x0000_i1025" type="#_x0000_t75" style="width:209.4pt;height:263.8pt">
                   <v:imagedata r:id="rId10" o:title="Densified Stream Measurement Network Modeling at Continental and Local Scales"/>
                 </v:shape>
               </w:pict>
@@ -4028,10 +4062,9 @@
       </w:pPr>
     </w:p>
     <w:sectPr>
-      <w:headerReference w:type="default" r:id="rId13"/>
-      <w:footerReference w:type="default" r:id="rId14"/>
-      <w:headerReference w:type="first" r:id="rId15"/>
-      <w:footerReference w:type="first" r:id="rId16"/>
+      <w:footerReference w:type="default" r:id="rId13"/>
+      <w:headerReference w:type="first" r:id="rId14"/>
+      <w:footerReference w:type="first" r:id="rId15"/>
       <w:pgSz w:w="12240" w:h="15840"/>
       <w:pgMar w:top="990" w:right="1440" w:bottom="1440" w:left="1440" w:header="720" w:footer="720" w:gutter="0"/>
       <w:pgNumType w:start="1"/>
@@ -4237,98 +4270,16 @@
 <w:hdr xmlns:wpc="http://schemas.microsoft.com/office/word/2010/wordprocessingCanvas" xmlns:cx="http://schemas.microsoft.com/office/drawing/2014/chartex" xmlns:cx1="http://schemas.microsoft.com/office/drawing/2015/9/8/chartex" xmlns:cx2="http://schemas.microsoft.com/office/drawing/2015/10/21/chartex" xmlns:cx3="http://schemas.microsoft.com/office/drawing/2016/5/9/chartex" xmlns:cx4="http://schemas.microsoft.com/office/drawing/2016/5/10/chartex" xmlns:cx5="http://schemas.microsoft.com/office/drawing/2016/5/11/chartex" xmlns:cx6="http://schemas.microsoft.com/office/drawing/2016/5/12/chartex" xmlns:cx7="http://schemas.microsoft.com/office/drawing/2016/5/13/chartex" xmlns:cx8="http://schemas.microsoft.com/office/drawing/2016/5/14/chartex" xmlns:mc="http://schemas.openxmlformats.org/markup-compatibility/2006" xmlns:aink="http://schemas.microsoft.com/office/drawing/2016/ink" xmlns:am3d="http://schemas.microsoft.com/office/drawing/2017/model3d" xmlns:o="urn:schemas-microsoft-com:office:office" xmlns:r="http://schemas.openxmlformats.org/officeDocument/2006/relationships" xmlns:m="http://schemas.openxmlformats.org/officeDocument/2006/math" xmlns:v="urn:schemas-microsoft-com:vml" xmlns:wp14="http://schemas.microsoft.com/office/word/2010/wordprocessingDrawing" xmlns:wp="http://schemas.openxmlformats.org/drawingml/2006/wordprocessingDrawing" xmlns:w10="urn:schemas-microsoft-com:office:word" xmlns:w="http://schemas.openxmlformats.org/wordprocessingml/2006/main" xmlns:w14="http://schemas.microsoft.com/office/word/2010/wordml" xmlns:w15="http://schemas.microsoft.com/office/word/2012/wordml" xmlns:w16cid="http://schemas.microsoft.com/office/word/2016/wordml/cid" xmlns:w16se="http://schemas.microsoft.com/office/word/2015/wordml/symex" xmlns:wpg="http://schemas.microsoft.com/office/word/2010/wordprocessingGroup" xmlns:wpi="http://schemas.microsoft.com/office/word/2010/wordprocessingInk" xmlns:wne="http://schemas.microsoft.com/office/word/2006/wordml" xmlns:wps="http://schemas.microsoft.com/office/word/2010/wordprocessingShape" mc:Ignorable="w14 w15 w16se w16cid wp14">
   <w:p>
     <w:pPr>
-      <w:pStyle w:val="Header"/>
-      <w:rPr>
-        <w:rFonts w:ascii="Tw Cen MT" w:hAnsi="Tw Cen MT"/>
-      </w:rPr>
-    </w:pPr>
-    <w:r>
-      <w:rPr>
-        <w:rFonts w:ascii="Tw Cen MT" w:hAnsi="Tw Cen MT"/>
-      </w:rPr>
-      <w:t xml:space="preserve">James M Coll                            </w:t>
-    </w:r>
-    <w:r>
-      <w:rPr>
-        <w:rFonts w:ascii="Tw Cen MT" w:hAnsi="Tw Cen MT"/>
-      </w:rPr>
-      <w:tab/>
-    </w:r>
-    <w:r>
-      <w:rPr>
-        <w:rFonts w:ascii="Tw Cen MT" w:hAnsi="Tw Cen MT"/>
-      </w:rPr>
-      <w:tab/>
-      <w:t>Phone: (603) 491-9717</w:t>
-    </w:r>
-  </w:p>
-  <w:p>
-    <w:pPr>
-      <w:pStyle w:val="Header"/>
       <w:pBdr>
         <w:bottom w:val="single" w:sz="4" w:space="1" w:color="auto"/>
       </w:pBdr>
-      <w:rPr>
-        <w:rFonts w:ascii="Tw Cen MT" w:hAnsi="Tw Cen MT"/>
-      </w:rPr>
-    </w:pPr>
-    <w:r>
-      <w:rPr>
-        <w:rFonts w:ascii="Tw Cen MT" w:hAnsi="Tw Cen MT"/>
-      </w:rPr>
-      <w:tab/>
-    </w:r>
-    <w:r>
-      <w:rPr>
-        <w:rFonts w:ascii="Tw Cen MT" w:hAnsi="Tw Cen MT"/>
-      </w:rPr>
-      <w:tab/>
-    </w:r>
-    <w:r>
-      <w:rPr>
-        <w:rFonts w:ascii="Tw Cen MT" w:hAnsi="Tw Cen MT"/>
-      </w:rPr>
-      <w:t xml:space="preserve">Email: </w:t>
-    </w:r>
-    <w:hyperlink r:id="rId1" w:history="1">
-      <w:hyperlink r:id="rId2" w:history="1">
-        <w:r>
-          <w:rPr>
-            <w:rStyle w:val="Hyperlink"/>
-            <w:rFonts w:ascii="Tw Cen MT" w:eastAsia="Times New Roman" w:hAnsi="Tw Cen MT" w:cs="Calibri"/>
-            <w:sz w:val="20"/>
-            <w:szCs w:val="24"/>
-          </w:rPr>
-          <w:t>JColl@ku.edu</w:t>
-        </w:r>
-      </w:hyperlink>
-      <w:r>
-        <w:rPr>
-          <w:rFonts w:ascii="Tw Cen MT" w:eastAsia="Times New Roman" w:hAnsi="Tw Cen MT" w:cs="Calibri"/>
-          <w:sz w:val="20"/>
-          <w:szCs w:val="24"/>
-        </w:rPr>
-        <w:t xml:space="preserve"> </w:t>
-      </w:r>
-    </w:hyperlink>
-  </w:p>
-  <w:p>
-    <w:pPr>
-      <w:pStyle w:val="Header"/>
-      <w:rPr>
-        <w:rFonts w:ascii="Tw Cen MT" w:hAnsi="Tw Cen MT"/>
-      </w:rPr>
-    </w:pPr>
-  </w:p>
-</w:hdr>
-</file>
-
-<file path=word/header2.xml><?xml version="1.0" encoding="utf-8"?>
-<w:hdr xmlns:wpc="http://schemas.microsoft.com/office/word/2010/wordprocessingCanvas" xmlns:cx="http://schemas.microsoft.com/office/drawing/2014/chartex" xmlns:cx1="http://schemas.microsoft.com/office/drawing/2015/9/8/chartex" xmlns:cx2="http://schemas.microsoft.com/office/drawing/2015/10/21/chartex" xmlns:cx3="http://schemas.microsoft.com/office/drawing/2016/5/9/chartex" xmlns:cx4="http://schemas.microsoft.com/office/drawing/2016/5/10/chartex" xmlns:cx5="http://schemas.microsoft.com/office/drawing/2016/5/11/chartex" xmlns:cx6="http://schemas.microsoft.com/office/drawing/2016/5/12/chartex" xmlns:cx7="http://schemas.microsoft.com/office/drawing/2016/5/13/chartex" xmlns:cx8="http://schemas.microsoft.com/office/drawing/2016/5/14/chartex" xmlns:mc="http://schemas.openxmlformats.org/markup-compatibility/2006" xmlns:aink="http://schemas.microsoft.com/office/drawing/2016/ink" xmlns:am3d="http://schemas.microsoft.com/office/drawing/2017/model3d" xmlns:o="urn:schemas-microsoft-com:office:office" xmlns:r="http://schemas.openxmlformats.org/officeDocument/2006/relationships" xmlns:m="http://schemas.openxmlformats.org/officeDocument/2006/math" xmlns:v="urn:schemas-microsoft-com:vml" xmlns:wp14="http://schemas.microsoft.com/office/word/2010/wordprocessingDrawing" xmlns:wp="http://schemas.openxmlformats.org/drawingml/2006/wordprocessingDrawing" xmlns:w10="urn:schemas-microsoft-com:office:word" xmlns:w="http://schemas.openxmlformats.org/wordprocessingml/2006/main" xmlns:w14="http://schemas.microsoft.com/office/word/2010/wordml" xmlns:w15="http://schemas.microsoft.com/office/word/2012/wordml" xmlns:w16cid="http://schemas.microsoft.com/office/word/2016/wordml/cid" xmlns:w16se="http://schemas.microsoft.com/office/word/2015/wordml/symex" xmlns:wpg="http://schemas.microsoft.com/office/word/2010/wordprocessingGroup" xmlns:wpi="http://schemas.microsoft.com/office/word/2010/wordprocessingInk" xmlns:wne="http://schemas.microsoft.com/office/word/2006/wordml" xmlns:wps="http://schemas.microsoft.com/office/word/2010/wordprocessingShape" mc:Ignorable="w14 w15 w16se w16cid wp14">
-  <w:p>
-    <w:pPr>
+      <w:tabs>
+        <w:tab w:val="left" w:pos="2454"/>
+        <w:tab w:val="right" w:pos="9360"/>
+      </w:tabs>
       <w:spacing w:after="0" w:line="240" w:lineRule="auto"/>
       <w:rPr>
+        <w:rStyle w:val="Hyperlink"/>
         <w:rFonts w:ascii="Tw Cen MT" w:eastAsia="Times New Roman" w:hAnsi="Tw Cen MT" w:cs="Calibri"/>
         <w:sz w:val="20"/>
         <w:szCs w:val="24"/>
@@ -4363,6 +4314,7 @@
         <w:szCs w:val="24"/>
       </w:rPr>
       <w:tab/>
+      <w:t xml:space="preserve">  </w:t>
     </w:r>
     <w:r>
       <w:rPr>
@@ -4372,164 +4324,29 @@
         <w:sz w:val="28"/>
         <w:szCs w:val="24"/>
       </w:rPr>
-      <w:tab/>
+      <w:t xml:space="preserve">       </w:t>
     </w:r>
+    <w:hyperlink r:id="rId1" w:history="1">
+      <w:r>
+        <w:rPr>
+          <w:rStyle w:val="Hyperlink"/>
+          <w:rFonts w:ascii="Tw Cen MT" w:eastAsia="Times New Roman" w:hAnsi="Tw Cen MT" w:cs="Calibri"/>
+          <w:sz w:val="20"/>
+          <w:szCs w:val="24"/>
+        </w:rPr>
+        <w:t>JColl@ku.edu</w:t>
+      </w:r>
+    </w:hyperlink>
     <w:r>
       <w:rPr>
-        <w:rFonts w:ascii="Tw Cen MT" w:eastAsia="Times New Roman" w:hAnsi="Tw Cen MT" w:cs="Calibri"/>
-        <w:b/>
-        <w:bCs/>
-        <w:sz w:val="28"/>
-        <w:szCs w:val="24"/>
-      </w:rPr>
-      <w:tab/>
-      <w:t xml:space="preserve">    </w:t>
-    </w:r>
-    <w:r>
-      <w:rPr>
-        <w:rFonts w:ascii="Tw Cen MT" w:eastAsia="Times New Roman" w:hAnsi="Tw Cen MT" w:cs="Calibri"/>
-        <w:b/>
-        <w:bCs/>
-        <w:sz w:val="28"/>
-        <w:szCs w:val="24"/>
-      </w:rPr>
-      <w:t xml:space="preserve">    </w:t>
-    </w:r>
-    <w:proofErr w:type="gramStart"/>
-    <w:r>
-      <w:rPr>
-        <w:rFonts w:ascii="Tw Cen MT" w:eastAsia="Times New Roman" w:hAnsi="Tw Cen MT" w:cs="Calibri"/>
-        <w:b/>
-        <w:bCs/>
-        <w:sz w:val="28"/>
-        <w:szCs w:val="24"/>
-      </w:rPr>
-      <w:t xml:space="preserve">   </w:t>
-    </w:r>
-    <w:r>
-      <w:rPr>
+        <w:rStyle w:val="Hyperlink"/>
         <w:rFonts w:ascii="Tw Cen MT" w:eastAsia="Times New Roman" w:hAnsi="Tw Cen MT" w:cs="Calibri"/>
         <w:sz w:val="20"/>
         <w:szCs w:val="24"/>
       </w:rPr>
-      <w:t>(</w:t>
+      <w:t xml:space="preserve">  |  </w:t>
     </w:r>
-    <w:proofErr w:type="gramEnd"/>
-    <w:r>
-      <w:rPr>
-        <w:rFonts w:ascii="Tw Cen MT" w:eastAsia="Times New Roman" w:hAnsi="Tw Cen MT" w:cs="Calibri"/>
-        <w:sz w:val="20"/>
-        <w:szCs w:val="24"/>
-      </w:rPr>
-      <w:t>603) 491-9717</w:t>
-    </w:r>
-  </w:p>
-  <w:p>
-    <w:pPr>
-      <w:pStyle w:val="Header"/>
-      <w:rPr>
-        <w:rFonts w:ascii="Garamond" w:eastAsia="Times New Roman" w:hAnsi="Garamond" w:cs="Times New Roman"/>
-        <w:sz w:val="16"/>
-        <w:szCs w:val="24"/>
-      </w:rPr>
-    </w:pPr>
-    <w:r>
-      <w:rPr>
-        <w:rFonts w:ascii="Tw Cen MT" w:eastAsia="Times New Roman" w:hAnsi="Tw Cen MT" w:cs="Calibri"/>
-        <w:sz w:val="20"/>
-        <w:szCs w:val="24"/>
-      </w:rPr>
-      <w:t>1527 W 9</w:t>
-    </w:r>
-    <w:r>
-      <w:rPr>
-        <w:rFonts w:ascii="Tw Cen MT" w:eastAsia="Times New Roman" w:hAnsi="Tw Cen MT" w:cs="Calibri"/>
-        <w:sz w:val="20"/>
-        <w:szCs w:val="24"/>
-      </w:rPr>
-      <w:t>th</w:t>
-    </w:r>
-    <w:r>
-      <w:rPr>
-        <w:rFonts w:ascii="Tw Cen MT" w:eastAsia="Times New Roman" w:hAnsi="Tw Cen MT" w:cs="Calibri"/>
-        <w:sz w:val="20"/>
-        <w:szCs w:val="24"/>
-      </w:rPr>
-      <w:t xml:space="preserve"> </w:t>
-    </w:r>
-    <w:r>
-      <w:rPr>
-        <w:rFonts w:ascii="Tw Cen MT" w:eastAsia="Times New Roman" w:hAnsi="Tw Cen MT" w:cs="Calibri"/>
-        <w:sz w:val="20"/>
-        <w:szCs w:val="24"/>
-      </w:rPr>
-      <w:t>St</w:t>
-    </w:r>
-    <w:r>
-      <w:rPr>
-        <w:rFonts w:ascii="Tw Cen MT" w:eastAsia="Times New Roman" w:hAnsi="Tw Cen MT" w:cs="Calibri"/>
-        <w:sz w:val="20"/>
-        <w:szCs w:val="24"/>
-      </w:rPr>
-      <w:t xml:space="preserve"> </w:t>
-    </w:r>
-    <w:r>
-      <w:rPr>
-        <w:rFonts w:ascii="Tw Cen MT" w:eastAsia="Times New Roman" w:hAnsi="Tw Cen MT" w:cs="Calibri"/>
-        <w:sz w:val="20"/>
-        <w:szCs w:val="24"/>
-      </w:rPr>
-      <w:t>Apt</w:t>
-    </w:r>
-    <w:r>
-      <w:rPr>
-        <w:rFonts w:ascii="Tw Cen MT" w:eastAsia="Times New Roman" w:hAnsi="Tw Cen MT" w:cs="Calibri"/>
-        <w:sz w:val="20"/>
-        <w:szCs w:val="24"/>
-      </w:rPr>
-      <w:t xml:space="preserve"> 10A</w:t>
-    </w:r>
-    <w:r>
-      <w:rPr>
-        <w:rFonts w:ascii="Tw Cen MT" w:eastAsia="Times New Roman" w:hAnsi="Tw Cen MT" w:cs="Calibri"/>
-        <w:sz w:val="20"/>
-        <w:szCs w:val="24"/>
-      </w:rPr>
-      <w:t xml:space="preserve">                                                            </w:t>
-    </w:r>
-    <w:r>
-      <w:rPr>
-        <w:rFonts w:ascii="Tw Cen MT" w:eastAsia="Times New Roman" w:hAnsi="Tw Cen MT" w:cs="Calibri"/>
-        <w:sz w:val="20"/>
-        <w:szCs w:val="24"/>
-      </w:rPr>
-      <w:t xml:space="preserve">                                        </w:t>
-    </w:r>
-    <w:r>
-      <w:rPr>
-        <w:rFonts w:ascii="Tw Cen MT" w:eastAsia="Times New Roman" w:hAnsi="Tw Cen MT" w:cs="Calibri"/>
-        <w:sz w:val="20"/>
-        <w:szCs w:val="24"/>
-      </w:rPr>
-      <w:t xml:space="preserve">      </w:t>
-    </w:r>
-    <w:r>
-      <w:rPr>
-        <w:rFonts w:ascii="Tw Cen MT" w:eastAsia="Times New Roman" w:hAnsi="Tw Cen MT" w:cs="Calibri"/>
-        <w:sz w:val="20"/>
-        <w:szCs w:val="24"/>
-      </w:rPr>
-      <w:t xml:space="preserve">    </w:t>
-    </w:r>
-    <w:r>
-      <w:rPr>
-        <w:rFonts w:ascii="Tw Cen MT" w:eastAsia="Times New Roman" w:hAnsi="Tw Cen MT" w:cs="Calibri"/>
-        <w:sz w:val="20"/>
-        <w:szCs w:val="24"/>
-      </w:rPr>
-      <w:t xml:space="preserve">    </w:t>
-    </w:r>
-    <w:hyperlink r:id="rId1" w:history="1">
+    <w:hyperlink r:id="rId2" w:history="1">
       <w:r>
         <w:rPr>
           <w:rStyle w:val="Hyperlink"/>
@@ -4537,17 +4354,9 @@
           <w:sz w:val="20"/>
           <w:szCs w:val="24"/>
         </w:rPr>
-        <w:t>JColl@ku.edu</w:t>
+        <w:t>JimColl.github.io</w:t>
       </w:r>
     </w:hyperlink>
-    <w:r>
-      <w:rPr>
-        <w:rFonts w:ascii="Tw Cen MT" w:eastAsia="Times New Roman" w:hAnsi="Tw Cen MT" w:cs="Calibri"/>
-        <w:sz w:val="20"/>
-        <w:szCs w:val="24"/>
-      </w:rPr>
-      <w:t xml:space="preserve"> </w:t>
-    </w:r>
   </w:p>
   <w:p>
     <w:pPr>
@@ -4559,67 +4368,6 @@
         <w:tab w:val="right" w:pos="9360"/>
       </w:tabs>
       <w:spacing w:after="0" w:line="240" w:lineRule="auto"/>
-      <w:rPr>
-        <w:rFonts w:ascii="Tw Cen MT" w:eastAsia="Times New Roman" w:hAnsi="Tw Cen MT" w:cs="Calibri"/>
-        <w:sz w:val="20"/>
-        <w:szCs w:val="24"/>
-      </w:rPr>
-    </w:pPr>
-    <w:r>
-      <w:rPr>
-        <w:rFonts w:ascii="Tw Cen MT" w:eastAsia="Times New Roman" w:hAnsi="Tw Cen MT" w:cs="Calibri"/>
-        <w:sz w:val="20"/>
-        <w:szCs w:val="24"/>
-      </w:rPr>
-      <w:t>Lawrence</w:t>
-    </w:r>
-    <w:r>
-      <w:rPr>
-        <w:rFonts w:ascii="Tw Cen MT" w:eastAsia="Times New Roman" w:hAnsi="Tw Cen MT" w:cs="Calibri"/>
-        <w:sz w:val="20"/>
-        <w:szCs w:val="24"/>
-      </w:rPr>
-      <w:t>, KS  660</w:t>
-    </w:r>
-    <w:r>
-      <w:rPr>
-        <w:rFonts w:ascii="Tw Cen MT" w:eastAsia="Times New Roman" w:hAnsi="Tw Cen MT" w:cs="Calibri"/>
-        <w:sz w:val="20"/>
-        <w:szCs w:val="24"/>
-      </w:rPr>
-      <w:t>44</w:t>
-    </w:r>
-    <w:r>
-      <w:rPr>
-        <w:rFonts w:ascii="Tw Cen MT" w:eastAsia="Times New Roman" w:hAnsi="Tw Cen MT" w:cs="Calibri"/>
-        <w:sz w:val="20"/>
-        <w:szCs w:val="24"/>
-      </w:rPr>
-      <w:tab/>
-    </w:r>
-    <w:r>
-      <w:rPr>
-        <w:rFonts w:ascii="Tw Cen MT" w:eastAsia="Times New Roman" w:hAnsi="Tw Cen MT" w:cs="Calibri"/>
-        <w:sz w:val="20"/>
-        <w:szCs w:val="24"/>
-      </w:rPr>
-      <w:tab/>
-    </w:r>
-    <w:hyperlink r:id="rId2" w:history="1">
-      <w:r>
-        <w:rPr>
-          <w:rStyle w:val="Hyperlink"/>
-          <w:rFonts w:ascii="Tw Cen MT" w:eastAsia="Times New Roman" w:hAnsi="Tw Cen MT" w:cs="Calibri"/>
-          <w:sz w:val="20"/>
-          <w:szCs w:val="24"/>
-        </w:rPr>
-        <w:t>JimColl.github.io</w:t>
-      </w:r>
-    </w:hyperlink>
-  </w:p>
-  <w:p>
-    <w:pPr>
-      <w:pStyle w:val="Header"/>
       <w:rPr>
         <w:sz w:val="18"/>
       </w:rPr>

</xml_diff>